<commit_message>
Documentación - Especificaciones en PDF 2da tanda
Especificaciones en PDF 2da tanda
</commit_message>
<xml_diff>
--- a/Fases_de_desarrollo/03-Construccion/01- Analisis y Diseño/C204 - Consultar Escenario.docx
+++ b/Fases_de_desarrollo/03-Construccion/01- Analisis y Diseño/C204 - Consultar Escenario.docx
@@ -442,6 +442,7 @@
             <w:dataBinding w:prefixMappings="xmlns:ns0='http://schemas.openxmlformats.org/package/2006/metadata/core-properties' xmlns:ns1='http://purl.org/dc/elements/1.1/'" w:xpath="/ns0:coreProperties[1]/ns1:subject[1]" w:storeItemID="{6C3C8BC8-F283-45AE-878A-BAB7291924A1}"/>
             <w:text/>
           </w:sdtPr>
+          <w:sdtEndPr/>
           <w:sdtContent>
             <w:p>
               <w:pPr>
@@ -488,6 +489,7 @@
             <w:dataBinding w:prefixMappings="xmlns:ns0='http://schemas.openxmlformats.org/officeDocument/2006/extended-properties' " w:xpath="/ns0:Properties[1]/ns0:Company[1]" w:storeItemID="{6668398D-A668-4E3E-A5EB-62B293D839F1}"/>
             <w:text/>
           </w:sdtPr>
+          <w:sdtEndPr/>
           <w:sdtContent>
             <w:p>
               <w:pPr>
@@ -1009,6 +1011,7 @@
           <w:docPartUnique/>
         </w:docPartObj>
       </w:sdtPr>
+      <w:sdtEndPr/>
       <w:sdtContent>
         <w:p>
           <w:pPr>
@@ -4269,8 +4272,6 @@
               </w:rPr>
               <w:t>Excepción</w:t>
             </w:r>
-            <w:bookmarkStart w:id="4" w:name="_GoBack"/>
-            <w:bookmarkEnd w:id="4"/>
             <w:r>
               <w:rPr>
                 <w:rFonts w:ascii="Calibri" w:eastAsia="Times New Roman" w:hAnsi="Calibri" w:cs="Calibri"/>
@@ -7164,6 +7165,7 @@
               </w:rPr>
               <w:t xml:space="preserve"> “</w:t>
             </w:r>
+            <w:bookmarkStart w:id="4" w:name="_GoBack"/>
             <w:r>
               <w:rPr>
                 <w:rFonts w:ascii="Calibri" w:eastAsia="Times New Roman" w:hAnsi="Calibri" w:cs="Calibri"/>
@@ -7225,6 +7227,7 @@
               </w:rPr>
               <w:t>en el CU01 - CRUD Escenario, paso 1 del sub flujo 1 correspondiente a Crear Escenario.</w:t>
             </w:r>
+            <w:bookmarkEnd w:id="4"/>
           </w:p>
         </w:tc>
       </w:tr>
@@ -11346,7 +11349,7 @@
           <w:i w:val="0"/>
         </w:rPr>
         <w:pict w14:anchorId="0A2A2564">
-          <v:shape id="_x0000_i1028" type="#_x0000_t75" style="width:345pt;height:379.5pt">
+          <v:shape id="_x0000_i1026" type="#_x0000_t75" style="width:345pt;height:379.5pt">
             <v:imagedata r:id="rId12" o:title="CU02 - Consultar Escenario"/>
           </v:shape>
         </w:pict>
@@ -11373,7 +11376,7 @@
       </w:pPr>
       <w:r>
         <w:pict w14:anchorId="41FA6C46">
-          <v:shape id="_x0000_i1031" type="#_x0000_t75" style="width:424.5pt;height:152.25pt">
+          <v:shape id="_x0000_i1027" type="#_x0000_t75" style="width:424.5pt;height:152.25pt">
             <v:imagedata r:id="rId13" o:title="CU02 - Consultar Escenario"/>
           </v:shape>
         </w:pict>
@@ -11512,6 +11515,7 @@
         <w:dataBinding w:prefixMappings="xmlns:ns0='http://schemas.openxmlformats.org/officeDocument/2006/extended-properties' " w:xpath="/ns0:Properties[1]/ns0:Company[1]" w:storeItemID="{6668398D-A668-4E3E-A5EB-62B293D839F1}"/>
         <w:text/>
       </w:sdtPr>
+      <w:sdtEndPr/>
       <w:sdtContent>
         <w:r>
           <w:t>OSLO</w:t>
@@ -11605,6 +11609,7 @@
           <w:docPartUnique/>
         </w:docPartObj>
       </w:sdtPr>
+      <w:sdtEndPr/>
       <w:sdtContent>
         <w:r>
           <w:tab/>
@@ -12221,6 +12226,7 @@
         <w:dataBinding w:prefixMappings="xmlns:ns0='http://schemas.openxmlformats.org/package/2006/metadata/core-properties' xmlns:ns1='http://purl.org/dc/elements/1.1/'" w:xpath="/ns0:coreProperties[1]/ns1:subject[1]" w:storeItemID="{6C3C8BC8-F283-45AE-878A-BAB7291924A1}"/>
         <w:text/>
       </w:sdtPr>
+      <w:sdtEndPr/>
       <w:sdtContent>
         <w:proofErr w:type="spellStart"/>
         <w:r>
@@ -16497,7 +16503,7 @@
 </file>
 
 <file path=customXml/itemProps2.xml><?xml version="1.0" encoding="utf-8"?>
-<ds:datastoreItem xmlns:ds="http://schemas.openxmlformats.org/officeDocument/2006/customXml" ds:itemID="{A0D14F20-B32C-4AD9-B826-40C29079D038}">
+<ds:datastoreItem xmlns:ds="http://schemas.openxmlformats.org/officeDocument/2006/customXml" ds:itemID="{C98F5714-9C14-4888-9342-9BE48C401C8C}">
   <ds:schemaRefs>
     <ds:schemaRef ds:uri="http://schemas.openxmlformats.org/officeDocument/2006/bibliography"/>
   </ds:schemaRefs>

</xml_diff>